<commit_message>
docs for System Builder
</commit_message>
<xml_diff>
--- a/Documents/sources.docx
+++ b/Documents/sources.docx
@@ -42,6 +42,20 @@
             <w:rStyle w:val="Hyperlink"/>
           </w:rPr>
           <w:t>https://www.youtube.com/watch?v=YsgkEGUQ-HE</w:t>
+        </w:r>
+      </w:hyperlink>
+    </w:p>
+    <w:p/>
+    <w:p>
+      <w:r>
+        <w:t xml:space="preserve">System Builder for generating initial pin connections: </w:t>
+      </w:r>
+      <w:hyperlink r:id="rId6" w:history="1">
+        <w:r>
+          <w:rPr>
+            <w:rStyle w:val="Hyperlink"/>
+          </w:rPr>
+          <w:t>https://www.ece.ucdavis.edu/~bbaas/180/lab/lab1.pdf</w:t>
         </w:r>
       </w:hyperlink>
     </w:p>
@@ -180,6 +194,7 @@
     <w:lsdException w:name="HTML Sample" w:semiHidden="1" w:unhideWhenUsed="1"/>
     <w:lsdException w:name="HTML Typewriter" w:semiHidden="1" w:unhideWhenUsed="1"/>
     <w:lsdException w:name="HTML Variable" w:semiHidden="1" w:unhideWhenUsed="1"/>
+    <w:lsdException w:name="Normal Table" w:semiHidden="1" w:unhideWhenUsed="1"/>
     <w:lsdException w:name="annotation subject" w:semiHidden="1" w:unhideWhenUsed="1"/>
     <w:lsdException w:name="No List" w:semiHidden="1" w:unhideWhenUsed="1"/>
     <w:lsdException w:name="Outline List 1" w:semiHidden="1" w:unhideWhenUsed="1"/>
@@ -226,8 +241,10 @@
     <w:lsdException w:name="Table Subtle 2" w:semiHidden="1" w:unhideWhenUsed="1"/>
     <w:lsdException w:name="Table Web 1" w:semiHidden="1" w:unhideWhenUsed="1"/>
     <w:lsdException w:name="Table Web 2" w:semiHidden="1" w:unhideWhenUsed="1"/>
+    <w:lsdException w:name="Table Web 3" w:semiHidden="1" w:unhideWhenUsed="1"/>
     <w:lsdException w:name="Balloon Text" w:semiHidden="1" w:unhideWhenUsed="1"/>
     <w:lsdException w:name="Table Grid" w:uiPriority="39"/>
+    <w:lsdException w:name="Table Theme" w:semiHidden="1" w:unhideWhenUsed="1"/>
     <w:lsdException w:name="Placeholder Text" w:semiHidden="1"/>
     <w:lsdException w:name="No Spacing" w:uiPriority="1" w:qFormat="1"/>
     <w:lsdException w:name="Light Shading" w:uiPriority="60"/>
@@ -484,12 +501,23 @@
     <w:name w:val="Hyperlink"/>
     <w:basedOn w:val="DefaultParagraphFont"/>
     <w:uiPriority w:val="99"/>
-    <w:semiHidden/>
     <w:unhideWhenUsed/>
     <w:rsid w:val="00C45209"/>
     <w:rPr>
       <w:color w:val="0000FF"/>
       <w:u w:val="single"/>
+    </w:rPr>
+  </w:style>
+  <w:style w:type="character" w:styleId="UnresolvedMention">
+    <w:name w:val="Unresolved Mention"/>
+    <w:basedOn w:val="DefaultParagraphFont"/>
+    <w:uiPriority w:val="99"/>
+    <w:semiHidden/>
+    <w:unhideWhenUsed/>
+    <w:rsid w:val="001B6E73"/>
+    <w:rPr>
+      <w:color w:val="605E5C"/>
+      <w:shd w:val="clear" w:color="auto" w:fill="E1DFDD"/>
     </w:rPr>
   </w:style>
 </w:styles>

</xml_diff>